<commit_message>
Initial draft completed, TeX work started, unused intermediate files removed
</commit_message>
<xml_diff>
--- a/Interim Report/IR DAW15 1.docx
+++ b/Interim Report/IR DAW15 1.docx
@@ -251,36 +251,13 @@
         <w:t xml:space="preserve"> software package </w:t>
       </w:r>
       <w:r>
-        <w:t xml:space="preserve">developed by Dr Kerrigan, </w:t>
-      </w:r>
-      <w:proofErr w:type="spellStart"/>
-      <w:r>
-        <w:t>Yuanbo</w:t>
-      </w:r>
-      <w:proofErr w:type="spellEnd"/>
+        <w:t>developed by Dr Kerrigan, Yuanbo Nie, and Omar Faqir</w:t>
+      </w:r>
       <w:r>
         <w:t xml:space="preserve"> </w:t>
       </w:r>
-      <w:proofErr w:type="spellStart"/>
-      <w:r>
-        <w:t>Nie</w:t>
-      </w:r>
-      <w:proofErr w:type="spellEnd"/>
-      <w:r>
-        <w:t xml:space="preserve">, and Omar </w:t>
-      </w:r>
-      <w:proofErr w:type="spellStart"/>
-      <w:proofErr w:type="gramStart"/>
-      <w:r>
-        <w:t>Faqir</w:t>
-      </w:r>
-      <w:proofErr w:type="spellEnd"/>
-      <w:r>
-        <w:t xml:space="preserve">  (</w:t>
-      </w:r>
-      <w:proofErr w:type="gramEnd"/>
-      <w:r>
-        <w:t xml:space="preserve">ICLOCS2), and its performance will be simulated numerically using Simulink. </w:t>
+      <w:r>
+        <w:t xml:space="preserve">(ICLOCS2), and its performance will be simulated numerically using Simulink. </w:t>
       </w:r>
       <w:r>
         <w:t>Second, I will de</w:t>
@@ -300,11 +277,9 @@
       <w:r>
         <w:t xml:space="preserve"> the Robot Operating System (ROS) environment. </w:t>
       </w:r>
-      <w:proofErr w:type="gramStart"/>
-      <w:r>
-        <w:t>Finally</w:t>
-      </w:r>
-      <w:proofErr w:type="gramEnd"/>
+      <w:r>
+        <w:t>Finally,</w:t>
+      </w:r>
       <w:r>
         <w:t xml:space="preserve"> I will</w:t>
       </w:r>
@@ -357,7 +332,7 @@
         <w:t>:</w:t>
       </w:r>
       <w:r>
-        <w:t xml:space="preserve"> [[number these]]</w:t>
+        <w:t xml:space="preserve"> </w:t>
       </w:r>
     </w:p>
     <w:p>
@@ -365,7 +340,7 @@
         <w:pStyle w:val="ListParagraph"/>
         <w:numPr>
           <w:ilvl w:val="0"/>
-          <w:numId w:val="9"/>
+          <w:numId w:val="14"/>
         </w:numPr>
         <w:spacing w:line="360" w:lineRule="auto"/>
       </w:pPr>
@@ -381,7 +356,7 @@
         <w:pStyle w:val="ListParagraph"/>
         <w:numPr>
           <w:ilvl w:val="0"/>
-          <w:numId w:val="9"/>
+          <w:numId w:val="14"/>
         </w:numPr>
         <w:spacing w:line="360" w:lineRule="auto"/>
       </w:pPr>
@@ -406,7 +381,7 @@
         <w:pStyle w:val="ListParagraph"/>
         <w:numPr>
           <w:ilvl w:val="0"/>
-          <w:numId w:val="9"/>
+          <w:numId w:val="14"/>
         </w:numPr>
         <w:spacing w:line="360" w:lineRule="auto"/>
       </w:pPr>
@@ -428,7 +403,7 @@
         <w:pStyle w:val="ListParagraph"/>
         <w:numPr>
           <w:ilvl w:val="0"/>
-          <w:numId w:val="9"/>
+          <w:numId w:val="14"/>
         </w:numPr>
         <w:spacing w:line="360" w:lineRule="auto"/>
       </w:pPr>
@@ -450,7 +425,7 @@
         <w:pStyle w:val="ListParagraph"/>
         <w:numPr>
           <w:ilvl w:val="0"/>
-          <w:numId w:val="9"/>
+          <w:numId w:val="14"/>
         </w:numPr>
         <w:spacing w:line="360" w:lineRule="auto"/>
       </w:pPr>
@@ -469,7 +444,7 @@
         <w:pStyle w:val="ListParagraph"/>
         <w:numPr>
           <w:ilvl w:val="0"/>
-          <w:numId w:val="9"/>
+          <w:numId w:val="14"/>
         </w:numPr>
         <w:spacing w:line="360" w:lineRule="auto"/>
       </w:pPr>
@@ -488,7 +463,7 @@
         <w:pStyle w:val="ListParagraph"/>
         <w:numPr>
           <w:ilvl w:val="0"/>
-          <w:numId w:val="9"/>
+          <w:numId w:val="14"/>
         </w:numPr>
         <w:spacing w:line="360" w:lineRule="auto"/>
       </w:pPr>
@@ -504,7 +479,7 @@
         <w:pStyle w:val="ListParagraph"/>
         <w:numPr>
           <w:ilvl w:val="0"/>
-          <w:numId w:val="9"/>
+          <w:numId w:val="14"/>
         </w:numPr>
         <w:spacing w:line="360" w:lineRule="auto"/>
       </w:pPr>
@@ -517,7 +492,7 @@
         <w:pStyle w:val="ListParagraph"/>
         <w:numPr>
           <w:ilvl w:val="0"/>
-          <w:numId w:val="9"/>
+          <w:numId w:val="14"/>
         </w:numPr>
         <w:spacing w:line="360" w:lineRule="auto"/>
       </w:pPr>
@@ -527,8 +502,6 @@
       <w:r>
         <w:t>work</w:t>
       </w:r>
-      <w:bookmarkStart w:id="0" w:name="_GoBack"/>
-      <w:bookmarkEnd w:id="0"/>
       <w:r>
         <w:t xml:space="preserve"> to academic staff</w:t>
       </w:r>
@@ -1377,10 +1350,10 @@
         <w:jc w:val="both"/>
       </w:pPr>
       <w:r>
-        <w:t>This FYP focus</w:t>
-      </w:r>
-      <w:r>
-        <w:t>es</w:t>
+        <w:t xml:space="preserve">This FYP </w:t>
+      </w:r>
+      <w:r>
+        <w:t>focuses</w:t>
       </w:r>
       <w:r>
         <w:t xml:space="preserve"> on aerial CPT using a </w:t>
@@ -1419,7 +1392,13 @@
         <w:jc w:val="both"/>
       </w:pPr>
       <w:r>
-        <w:t>The CPT scheme will require three distinct flight modes for takeoff, carrying the payload, and landing safely.</w:t>
+        <w:t>The</w:t>
+      </w:r>
+      <w:r>
+        <w:t xml:space="preserve"> proposed</w:t>
+      </w:r>
+      <w:r>
+        <w:t xml:space="preserve"> CPT scheme will require three distinct flight modes for takeoff, carrying the payload, and landing safely.</w:t>
       </w:r>
       <w:r>
         <w:t xml:space="preserve"> </w:t>
@@ -2162,55 +2141,57 @@
     </w:p>
     <w:p>
       <w:pPr>
-        <w:pStyle w:val="ListParagraph"/>
-        <w:numPr>
-          <w:ilvl w:val="0"/>
-          <w:numId w:val="12"/>
-        </w:numPr>
         <w:spacing w:line="360" w:lineRule="auto"/>
-      </w:pPr>
-      <w:r>
-        <w:t xml:space="preserve">Anticipated issues: crowding in </w:t>
-      </w:r>
-      <w:proofErr w:type="spellStart"/>
-      <w:r>
-        <w:t>Robinlab</w:t>
-      </w:r>
-      <w:proofErr w:type="spellEnd"/>
-      <w:r>
-        <w:t xml:space="preserve"> – shift work period</w:t>
-      </w:r>
-      <w:r>
-        <w:t xml:space="preserve">; delays in troubleshooting software – consult </w:t>
-      </w:r>
-      <w:proofErr w:type="spellStart"/>
-      <w:r>
-        <w:t>Yuanbo</w:t>
-      </w:r>
-      <w:proofErr w:type="spellEnd"/>
-      <w:r>
-        <w:t>, keep supervisors in the loop.</w:t>
-      </w:r>
-    </w:p>
-    <w:p>
-      <w:pPr>
-        <w:pStyle w:val="ListParagraph"/>
-        <w:numPr>
-          <w:ilvl w:val="0"/>
-          <w:numId w:val="12"/>
-        </w:numPr>
-        <w:spacing w:line="360" w:lineRule="auto"/>
-      </w:pPr>
-      <w:r>
-        <w:t>Fallbacks</w:t>
-      </w:r>
-      <w:r>
-        <w:t>: work has been discretized, tolerance for work to spill into Easter holidays</w:t>
-      </w:r>
-    </w:p>
-    <w:p>
-      <w:r>
-        <w:br w:type="page"/>
+        <w:jc w:val="both"/>
+      </w:pPr>
+      <w:r>
+        <w:t xml:space="preserve">Two important issues are anticipated. Increasingly crowded conditions in the Robot Intelligence Lab may adversely impact my access to the workstation during business hours. This can be mitigated by shifting planned work to early morning time slots and conducting all but the most essential work on my laptop computer. More importantly, </w:t>
+      </w:r>
+      <w:r>
+        <w:t xml:space="preserve">given the novelty of the software implementation component of this FYP, </w:t>
+      </w:r>
+      <w:r>
+        <w:t>delays in troubleshooting</w:t>
+      </w:r>
+      <w:r>
+        <w:t xml:space="preserve"> </w:t>
+      </w:r>
+      <w:r>
+        <w:t xml:space="preserve">issues with ICLOCS2 and ROS are likely. Due to the linear nature of the FYP’s objectives and planned work schedule, </w:t>
+      </w:r>
+      <w:r>
+        <w:t xml:space="preserve">delays will have a multiplicative impact on subsequent planned work. To minimize the possibility of obstruction, the work has been divided into </w:t>
+      </w:r>
+      <w:r>
+        <w:lastRenderedPageBreak/>
+        <w:t xml:space="preserve">smaller units and tolerance has been built into the schedule. To prevent serious blockages, I have met regularly with Dr Eric Kerrigan and Ian McInerney </w:t>
+      </w:r>
+      <w:r>
+        <w:t>for advice on resolving any arising issues and</w:t>
+      </w:r>
+      <w:r>
+        <w:t xml:space="preserve"> consulted Yuanbo Nie </w:t>
+      </w:r>
+      <w:r>
+        <w:t>for</w:t>
+      </w:r>
+      <w:r>
+        <w:t xml:space="preserve"> </w:t>
+      </w:r>
+      <w:r>
+        <w:t>further</w:t>
+      </w:r>
+      <w:r>
+        <w:t xml:space="preserve"> </w:t>
+      </w:r>
+      <w:r>
+        <w:t>assistance with</w:t>
+      </w:r>
+      <w:r>
+        <w:t xml:space="preserve"> ICLOCS2.</w:t>
+      </w:r>
+      <w:r>
+        <w:t xml:space="preserve"> </w:t>
       </w:r>
     </w:p>
     <w:p>
@@ -2218,7 +2199,6 @@
         <w:pStyle w:val="Heading2"/>
       </w:pPr>
       <w:r>
-        <w:lastRenderedPageBreak/>
         <w:t>Proposed Work Schedule</w:t>
       </w:r>
     </w:p>
@@ -2625,18 +2605,505 @@
       </w:r>
     </w:p>
     <w:p>
-      <w:r>
-        <w:t xml:space="preserve">how you expect to measure the success of the project. In </w:t>
-      </w:r>
-      <w:proofErr w:type="gramStart"/>
-      <w:r>
-        <w:t>particular it</w:t>
-      </w:r>
-      <w:proofErr w:type="gramEnd"/>
-      <w:r>
-        <w:t xml:space="preserve"> should document any tests that are required to ensure that the project deliverable(s) function correctly, together with (where appropriate) details of experiments required to evaluate the work with respect to other products or research results.</w:t>
-      </w:r>
-    </w:p>
+      <w:pPr>
+        <w:spacing w:line="360" w:lineRule="auto"/>
+        <w:jc w:val="both"/>
+      </w:pPr>
+      <w:r>
+        <w:t xml:space="preserve">The success of the FYP will depend on verified completion of each major task identified in the proposed work schedule. Table X outlines the relevant methods that will be used to verify the </w:t>
+      </w:r>
+      <w:r>
+        <w:t>technical soundness and correct operation</w:t>
+      </w:r>
+      <w:r>
+        <w:t xml:space="preserve"> of each component of the proposed solution.</w:t>
+      </w:r>
+    </w:p>
+    <w:tbl>
+      <w:tblPr>
+        <w:tblStyle w:val="TableGrid"/>
+        <w:tblW w:w="0" w:type="auto"/>
+        <w:tblLook w:val="04A0" w:firstRow="1" w:lastRow="0" w:firstColumn="1" w:lastColumn="0" w:noHBand="0" w:noVBand="1"/>
+      </w:tblPr>
+      <w:tblGrid>
+        <w:gridCol w:w="3005"/>
+        <w:gridCol w:w="3005"/>
+        <w:gridCol w:w="3006"/>
+      </w:tblGrid>
+      <w:tr>
+        <w:tc>
+          <w:tcPr>
+            <w:tcW w:w="3005" w:type="dxa"/>
+          </w:tcPr>
+          <w:p>
+            <w:r>
+              <w:t>Stage</w:t>
+            </w:r>
+          </w:p>
+        </w:tc>
+        <w:tc>
+          <w:tcPr>
+            <w:tcW w:w="3005" w:type="dxa"/>
+          </w:tcPr>
+          <w:p>
+            <w:r>
+              <w:t>Task</w:t>
+            </w:r>
+          </w:p>
+        </w:tc>
+        <w:tc>
+          <w:tcPr>
+            <w:tcW w:w="3006" w:type="dxa"/>
+          </w:tcPr>
+          <w:p>
+            <w:r>
+              <w:t>Method of Evaluation</w:t>
+            </w:r>
+          </w:p>
+        </w:tc>
+      </w:tr>
+      <w:tr>
+        <w:tc>
+          <w:tcPr>
+            <w:tcW w:w="3005" w:type="dxa"/>
+          </w:tcPr>
+          <w:p>
+            <w:r>
+              <w:t>Problem Formulation</w:t>
+            </w:r>
+          </w:p>
+        </w:tc>
+        <w:tc>
+          <w:tcPr>
+            <w:tcW w:w="3005" w:type="dxa"/>
+          </w:tcPr>
+          <w:p>
+            <w:r>
+              <w:t>Mathematical formulation of the problem and proposed solution</w:t>
+            </w:r>
+          </w:p>
+        </w:tc>
+        <w:tc>
+          <w:tcPr>
+            <w:tcW w:w="3006" w:type="dxa"/>
+          </w:tcPr>
+          <w:p>
+            <w:pPr>
+              <w:jc w:val="both"/>
+            </w:pPr>
+            <w:r>
+              <w:t>S</w:t>
+            </w:r>
+            <w:r>
+              <w:t>uccessful s</w:t>
+            </w:r>
+            <w:r>
+              <w:t xml:space="preserve">imulation </w:t>
+            </w:r>
+            <w:r>
+              <w:t xml:space="preserve">of the </w:t>
+            </w:r>
+            <w:r>
+              <w:t xml:space="preserve">proposed </w:t>
+            </w:r>
+            <w:r>
+              <w:t>CPT scheme</w:t>
+            </w:r>
+            <w:r>
+              <w:t xml:space="preserve"> using</w:t>
+            </w:r>
+            <w:r>
+              <w:t xml:space="preserve"> ICLOCS2 in </w:t>
+            </w:r>
+            <w:r>
+              <w:t>Simulink</w:t>
+            </w:r>
+            <w:r>
+              <w:t xml:space="preserve">: </w:t>
+            </w:r>
+            <w:r>
+              <w:t xml:space="preserve">the standard </w:t>
+            </w:r>
+            <w:r>
+              <w:t xml:space="preserve">CPT </w:t>
+            </w:r>
+            <w:r>
+              <w:t>task</w:t>
+            </w:r>
+            <w:r>
+              <w:t xml:space="preserve"> will involve</w:t>
+            </w:r>
+            <w:r>
+              <w:t xml:space="preserve"> moving the payload </w:t>
+            </w:r>
+            <w:r>
+              <w:t xml:space="preserve">by </w:t>
+            </w:r>
+            <w:r>
+              <w:t>30</w:t>
+            </w:r>
+            <w:r>
+              <w:t xml:space="preserve"> m in </w:t>
+            </w:r>
+            <w:r>
+              <w:t>the positive x direction while avoiding a ground obstacle during the mission.</w:t>
+            </w:r>
+          </w:p>
+        </w:tc>
+      </w:tr>
+      <w:tr>
+        <w:tc>
+          <w:tcPr>
+            <w:tcW w:w="3005" w:type="dxa"/>
+            <w:vMerge w:val="restart"/>
+          </w:tcPr>
+          <w:p>
+            <w:r>
+              <w:t>Developing the ICLOCS2-ROS Interface</w:t>
+            </w:r>
+          </w:p>
+          <w:p/>
+          <w:p/>
+        </w:tc>
+        <w:tc>
+          <w:tcPr>
+            <w:tcW w:w="3005" w:type="dxa"/>
+          </w:tcPr>
+          <w:p>
+            <w:r>
+              <w:t>Closed-loop trajectory planning for single-agent aerial transportation using ICLOCS2 and Simulink</w:t>
+            </w:r>
+          </w:p>
+        </w:tc>
+        <w:tc>
+          <w:tcPr>
+            <w:tcW w:w="3006" w:type="dxa"/>
+          </w:tcPr>
+          <w:p>
+            <w:pPr>
+              <w:jc w:val="both"/>
+            </w:pPr>
+            <w:r>
+              <w:t>The standard locomotion task will involve moving the agent by 30 m in the positive x direction while avoiding a ground obstacle during the mission.</w:t>
+            </w:r>
+          </w:p>
+          <w:p>
+            <w:pPr>
+              <w:jc w:val="both"/>
+            </w:pPr>
+            <w:r>
+              <w:t xml:space="preserve">Perform the standard </w:t>
+            </w:r>
+            <w:r>
+              <w:t xml:space="preserve">locomotion </w:t>
+            </w:r>
+            <w:r>
+              <w:t>task</w:t>
+            </w:r>
+            <w:r>
+              <w:t xml:space="preserve"> and c</w:t>
+            </w:r>
+            <w:r>
+              <w:t xml:space="preserve">heck for undesired </w:t>
+            </w:r>
+            <w:r>
+              <w:t xml:space="preserve">runtime </w:t>
+            </w:r>
+            <w:r>
+              <w:t>phenomena such as delays (greater than one second), excessive memory usage,</w:t>
+            </w:r>
+            <w:r>
+              <w:t xml:space="preserve"> quantitative agent constraint violations</w:t>
+            </w:r>
+            <w:r>
+              <w:t xml:space="preserve">, and unsafe operation (such as excessive payload swings). </w:t>
+            </w:r>
+          </w:p>
+        </w:tc>
+      </w:tr>
+      <w:tr>
+        <w:tc>
+          <w:tcPr>
+            <w:tcW w:w="3005" w:type="dxa"/>
+            <w:vMerge/>
+          </w:tcPr>
+          <w:p/>
+        </w:tc>
+        <w:tc>
+          <w:tcPr>
+            <w:tcW w:w="3005" w:type="dxa"/>
+          </w:tcPr>
+          <w:p>
+            <w:r>
+              <w:t>Simulations using ICLOCS2 and Simulink with ROS in closed-loop</w:t>
+            </w:r>
+          </w:p>
+        </w:tc>
+        <w:tc>
+          <w:tcPr>
+            <w:tcW w:w="3006" w:type="dxa"/>
+          </w:tcPr>
+          <w:p>
+            <w:pPr>
+              <w:jc w:val="both"/>
+            </w:pPr>
+            <w:r>
+              <w:t>First ensure</w:t>
+            </w:r>
+            <w:r>
+              <w:t xml:space="preserve"> that ICLOCS2 output </w:t>
+            </w:r>
+            <w:r>
+              <w:t xml:space="preserve">data </w:t>
+            </w:r>
+            <w:r>
+              <w:t xml:space="preserve">can be read by </w:t>
+            </w:r>
+            <w:r>
+              <w:t>agent nodes in ROS and vice versa with empty messages.</w:t>
+            </w:r>
+          </w:p>
+          <w:p>
+            <w:pPr>
+              <w:jc w:val="both"/>
+            </w:pPr>
+            <w:r>
+              <w:t xml:space="preserve">Perform the standard </w:t>
+            </w:r>
+            <w:r>
+              <w:t xml:space="preserve">locomotion </w:t>
+            </w:r>
+            <w:r>
+              <w:t>task</w:t>
+            </w:r>
+            <w:r>
+              <w:t xml:space="preserve"> and c</w:t>
+            </w:r>
+            <w:r>
+              <w:t>heck for undesired</w:t>
+            </w:r>
+            <w:r>
+              <w:t xml:space="preserve"> runtime</w:t>
+            </w:r>
+            <w:r>
+              <w:t xml:space="preserve"> phenomena.</w:t>
+            </w:r>
+            <w:r>
+              <w:t xml:space="preserve"> Compare results with the closed-loop Simulink-only simulation.</w:t>
+            </w:r>
+          </w:p>
+        </w:tc>
+      </w:tr>
+      <w:tr>
+        <w:tc>
+          <w:tcPr>
+            <w:tcW w:w="3005" w:type="dxa"/>
+            <w:vMerge/>
+          </w:tcPr>
+          <w:p/>
+        </w:tc>
+        <w:tc>
+          <w:tcPr>
+            <w:tcW w:w="3005" w:type="dxa"/>
+          </w:tcPr>
+          <w:p>
+            <w:r>
+              <w:t>Visualization of simulations using Gazebo</w:t>
+            </w:r>
+          </w:p>
+        </w:tc>
+        <w:tc>
+          <w:tcPr>
+            <w:tcW w:w="3006" w:type="dxa"/>
+          </w:tcPr>
+          <w:p>
+            <w:pPr>
+              <w:jc w:val="both"/>
+            </w:pPr>
+            <w:r>
+              <w:t>First verify the structural and inertial properties of each</w:t>
+            </w:r>
+            <w:r>
+              <w:t xml:space="preserve"> model</w:t>
+            </w:r>
+            <w:r>
+              <w:t xml:space="preserve"> </w:t>
+            </w:r>
+            <w:r>
+              <w:t>component in</w:t>
+            </w:r>
+            <w:r>
+              <w:t xml:space="preserve"> Gazebo manually.</w:t>
+            </w:r>
+          </w:p>
+          <w:p>
+            <w:pPr>
+              <w:jc w:val="both"/>
+              <w:rPr>
+                <w:b/>
+              </w:rPr>
+            </w:pPr>
+            <w:r>
+              <w:t>Perform the standard</w:t>
+            </w:r>
+            <w:r>
+              <w:t xml:space="preserve"> locomotion</w:t>
+            </w:r>
+            <w:r>
+              <w:t xml:space="preserve"> task</w:t>
+            </w:r>
+            <w:r>
+              <w:t xml:space="preserve"> and c</w:t>
+            </w:r>
+            <w:r>
+              <w:t>heck for undesired</w:t>
+            </w:r>
+            <w:r>
+              <w:t xml:space="preserve"> </w:t>
+            </w:r>
+            <w:r>
+              <w:t>runtime</w:t>
+            </w:r>
+            <w:r>
+              <w:t xml:space="preserve"> phenomena</w:t>
+            </w:r>
+            <w:r>
+              <w:t xml:space="preserve">, </w:t>
+            </w:r>
+            <w:r>
+              <w:t>particularly the real-time factor.</w:t>
+            </w:r>
+            <w:r>
+              <w:t xml:space="preserve"> Compare results with the closed-loop Simulink-only simulation.</w:t>
+            </w:r>
+          </w:p>
+        </w:tc>
+      </w:tr>
+      <w:tr>
+        <w:tc>
+          <w:tcPr>
+            <w:tcW w:w="3005" w:type="dxa"/>
+            <w:vMerge/>
+          </w:tcPr>
+          <w:p/>
+        </w:tc>
+        <w:tc>
+          <w:tcPr>
+            <w:tcW w:w="3005" w:type="dxa"/>
+          </w:tcPr>
+          <w:p>
+            <w:r>
+              <w:t>Documentation of software interface between ICLOCS2 and ROS</w:t>
+            </w:r>
+          </w:p>
+        </w:tc>
+        <w:tc>
+          <w:tcPr>
+            <w:tcW w:w="3006" w:type="dxa"/>
+          </w:tcPr>
+          <w:p>
+            <w:pPr>
+              <w:jc w:val="both"/>
+            </w:pPr>
+            <w:r>
+              <w:t>Colleagues competent in the use of ROS but unfamiliar with ICLOCS2 must be able to read the instructions and install both ICLOCS2 and the interface with ROS without difficulty or delays. These individuals will be asked for qualitative feedback on the comprehensibility of the documentation.</w:t>
+            </w:r>
+          </w:p>
+        </w:tc>
+      </w:tr>
+      <w:tr>
+        <w:tc>
+          <w:tcPr>
+            <w:tcW w:w="3005" w:type="dxa"/>
+            <w:vMerge w:val="restart"/>
+          </w:tcPr>
+          <w:p>
+            <w:r>
+              <w:t>Implementing the Proposed CPT Scheme</w:t>
+            </w:r>
+          </w:p>
+        </w:tc>
+        <w:tc>
+          <w:tcPr>
+            <w:tcW w:w="3005" w:type="dxa"/>
+          </w:tcPr>
+          <w:p>
+            <w:r>
+              <w:t>Closed-loop trajectory planning for proposed CPT scheme using ICLOCS2 and Simulink</w:t>
+            </w:r>
+          </w:p>
+        </w:tc>
+        <w:tc>
+          <w:tcPr>
+            <w:tcW w:w="3006" w:type="dxa"/>
+          </w:tcPr>
+          <w:p>
+            <w:r>
+              <w:t>Perform the standard CPT task and check for undesired runtime phenomena.</w:t>
+            </w:r>
+          </w:p>
+        </w:tc>
+      </w:tr>
+      <w:tr>
+        <w:tc>
+          <w:tcPr>
+            <w:tcW w:w="3005" w:type="dxa"/>
+            <w:vMerge/>
+          </w:tcPr>
+          <w:p/>
+        </w:tc>
+        <w:tc>
+          <w:tcPr>
+            <w:tcW w:w="3005" w:type="dxa"/>
+          </w:tcPr>
+          <w:p>
+            <w:r>
+              <w:t>Simulations using ICLOCS2 and Simulink with ROS in closed-loop</w:t>
+            </w:r>
+          </w:p>
+        </w:tc>
+        <w:tc>
+          <w:tcPr>
+            <w:tcW w:w="3006" w:type="dxa"/>
+          </w:tcPr>
+          <w:p>
+            <w:r>
+              <w:t>Perform the standard CPT task and check for undesired runtime phenomena. Compare results with the closed-loop Simulink-only simulation.</w:t>
+            </w:r>
+          </w:p>
+        </w:tc>
+      </w:tr>
+      <w:tr>
+        <w:tc>
+          <w:tcPr>
+            <w:tcW w:w="3005" w:type="dxa"/>
+            <w:vMerge/>
+          </w:tcPr>
+          <w:p/>
+        </w:tc>
+        <w:tc>
+          <w:tcPr>
+            <w:tcW w:w="3005" w:type="dxa"/>
+          </w:tcPr>
+          <w:p>
+            <w:r>
+              <w:t>Visualization of simulations using Gazebo</w:t>
+            </w:r>
+          </w:p>
+        </w:tc>
+        <w:tc>
+          <w:tcPr>
+            <w:tcW w:w="3006" w:type="dxa"/>
+          </w:tcPr>
+          <w:p>
+            <w:r>
+              <w:t>Perform the standard locomotion task and check for undesired runtime phenomena, particularly the real-time factor. Compare results with the closed-loop Simulink-only simulation.</w:t>
+            </w:r>
+          </w:p>
+        </w:tc>
+      </w:tr>
+    </w:tbl>
+    <w:p/>
     <w:p>
       <w:pPr>
         <w:pStyle w:val="ListParagraph"/>
@@ -2644,19 +3111,6 @@
           <w:ilvl w:val="0"/>
           <w:numId w:val="12"/>
         </w:numPr>
-      </w:pPr>
-      <w:r>
-        <w:t>For each stage of proposed work above: benchmarking with a standard task, metrics</w:t>
-      </w:r>
-    </w:p>
-    <w:p/>
-    <w:p>
-      <w:pPr>
-        <w:pStyle w:val="ListParagraph"/>
-        <w:numPr>
-          <w:ilvl w:val="0"/>
-          <w:numId w:val="12"/>
-        </w:numPr>
         <w:rPr>
           <w:rFonts w:asciiTheme="majorHAnsi" w:eastAsiaTheme="majorEastAsia" w:hAnsiTheme="majorHAnsi" w:cstheme="majorBidi"/>
           <w:color w:val="2F5496" w:themeColor="accent1" w:themeShade="BF"/>
@@ -2688,90 +3142,142 @@
     </w:p>
     <w:p>
       <w:pPr>
-        <w:pStyle w:val="ListParagraph"/>
-        <w:numPr>
-          <w:ilvl w:val="0"/>
-          <w:numId w:val="13"/>
-        </w:numPr>
-      </w:pPr>
-      <w:r>
-        <w:t>Safety</w:t>
-      </w:r>
-    </w:p>
-    <w:p>
-      <w:pPr>
-        <w:pStyle w:val="ListParagraph"/>
-        <w:numPr>
-          <w:ilvl w:val="1"/>
-          <w:numId w:val="13"/>
-        </w:numPr>
-      </w:pPr>
-      <w:r>
-        <w:t>Software-based project, no physical hazards, occupational health and safety should be followed</w:t>
-      </w:r>
-    </w:p>
-    <w:p>
-      <w:pPr>
-        <w:pStyle w:val="ListParagraph"/>
-        <w:numPr>
-          <w:ilvl w:val="0"/>
-          <w:numId w:val="13"/>
-        </w:numPr>
-      </w:pPr>
-      <w:r>
-        <w:t>Legal issues</w:t>
-      </w:r>
-    </w:p>
-    <w:p>
-      <w:pPr>
-        <w:pStyle w:val="ListParagraph"/>
-        <w:numPr>
-          <w:ilvl w:val="1"/>
-          <w:numId w:val="13"/>
-        </w:numPr>
-      </w:pPr>
-      <w:r>
-        <w:t>IP Licensing: citation etc. where required by the respective software licenses; project is conducted for purely academic purposes, so may be covered by academic licensing provisions</w:t>
-      </w:r>
-    </w:p>
-    <w:p>
-      <w:pPr>
-        <w:pStyle w:val="ListParagraph"/>
-        <w:numPr>
-          <w:ilvl w:val="0"/>
-          <w:numId w:val="13"/>
-        </w:numPr>
-      </w:pPr>
-      <w:r>
-        <w:t>Ethical issues</w:t>
-      </w:r>
-    </w:p>
-    <w:p>
-      <w:pPr>
-        <w:pStyle w:val="ListParagraph"/>
-        <w:numPr>
-          <w:ilvl w:val="1"/>
-          <w:numId w:val="13"/>
-        </w:numPr>
-      </w:pPr>
-      <w:r>
-        <w:t>Risk of weaponization</w:t>
-      </w:r>
-    </w:p>
-    <w:p>
-      <w:pPr>
-        <w:pStyle w:val="ListParagraph"/>
-        <w:numPr>
-          <w:ilvl w:val="1"/>
-          <w:numId w:val="13"/>
-        </w:numPr>
-      </w:pPr>
-      <w:r>
-        <w:t>Unemployment</w:t>
-      </w:r>
-    </w:p>
-    <w:p>
-      <w:pPr>
+        <w:spacing w:line="360" w:lineRule="auto"/>
+        <w:jc w:val="both"/>
+      </w:pPr>
+      <w:r>
+        <w:t>Given the software</w:t>
+      </w:r>
+      <w:r>
+        <w:t xml:space="preserve"> orientation </w:t>
+      </w:r>
+      <w:r>
+        <w:t>of the FYP, there are no significant physical hazards. Nevertheless, principles of occupational health and safety when working on a computer (such as maintaining adequate lighting and posture) should be followed. Future implementation of the results of the FYP using hardware will need to be able to safely handle humans in the environment, hence attention should be given to the UK Drone Code</w:t>
+      </w:r>
+      <w:r>
+        <w:rPr>
+          <w:rStyle w:val="FootnoteReference"/>
+        </w:rPr>
+        <w:footnoteReference w:id="8"/>
+      </w:r>
+      <w:r>
+        <w:t xml:space="preserve">. </w:t>
+      </w:r>
+    </w:p>
+    <w:p>
+      <w:pPr>
+        <w:spacing w:line="360" w:lineRule="auto"/>
+        <w:jc w:val="both"/>
+      </w:pPr>
+      <w:r>
+        <w:t>An important legal issue is the use of others’ intellectual property for the development and execution of the proposed CPT scheme.</w:t>
+      </w:r>
+      <w:r>
+        <w:t xml:space="preserve"> </w:t>
+      </w:r>
+      <w:r>
+        <w:t xml:space="preserve">For the FYP, </w:t>
+      </w:r>
+      <w:r>
+        <w:t>MATLAB and Simulink are used extensively</w:t>
+      </w:r>
+      <w:r>
+        <w:t xml:space="preserve"> as platforms for prototyping and testing.</w:t>
+      </w:r>
+      <w:r>
+        <w:rPr>
+          <w:rStyle w:val="FootnoteReference"/>
+        </w:rPr>
+        <w:footnoteReference w:id="9"/>
+      </w:r>
+      <w:r>
+        <w:t xml:space="preserve"> Due to the exclusively academic nature of the FYP, such research is covered by Imperial College’s academic software licence. Trajectory optimization is provided by ICLOCS2, which in turn relies on the </w:t>
+      </w:r>
+      <w:proofErr w:type="spellStart"/>
+      <w:r>
+        <w:t>Ipopt</w:t>
+      </w:r>
+      <w:proofErr w:type="spellEnd"/>
+      <w:r>
+        <w:t xml:space="preserve"> software package.</w:t>
+      </w:r>
+      <w:r>
+        <w:rPr>
+          <w:rStyle w:val="FootnoteReference"/>
+        </w:rPr>
+        <w:footnoteReference w:id="10"/>
+      </w:r>
+      <w:r>
+        <w:t xml:space="preserve"> Both are released under </w:t>
+      </w:r>
+      <w:r>
+        <w:t>modified</w:t>
+      </w:r>
+      <w:r>
+        <w:t xml:space="preserve"> BSD licence</w:t>
+      </w:r>
+      <w:r>
+        <w:t>s</w:t>
+      </w:r>
+      <w:r>
+        <w:t>, which can be respected by reproducing the provided copyright notices, conditions and disclaimers in all source code and documentation for binaries.</w:t>
+      </w:r>
+      <w:r>
+        <w:rPr>
+          <w:rStyle w:val="FootnoteReference"/>
+        </w:rPr>
+        <w:footnoteReference w:id="11"/>
+      </w:r>
+      <w:r>
+        <w:t xml:space="preserve"> Such</w:t>
+      </w:r>
+      <w:r>
+        <w:t xml:space="preserve"> licence</w:t>
+      </w:r>
+      <w:r>
+        <w:t>s</w:t>
+      </w:r>
+      <w:r>
+        <w:t xml:space="preserve"> </w:t>
+      </w:r>
+      <w:r>
+        <w:t>do not prevent future commercialization of derivative works.</w:t>
+      </w:r>
+    </w:p>
+    <w:p>
+      <w:pPr>
+        <w:spacing w:line="360" w:lineRule="auto"/>
+        <w:jc w:val="both"/>
+      </w:pPr>
+      <w:r>
+        <w:t xml:space="preserve">Future implementations of the proposed CPT scheme will need to adhere to legal regulations concerning safe operation of UAVs. The UK government has released guidelines for </w:t>
+      </w:r>
+      <w:r>
+        <w:t>civilians that</w:t>
+      </w:r>
+      <w:r>
+        <w:t xml:space="preserve"> prohibit UAV operation in certain locations (airports, built-up areas, crowds, areas within 50m of a person, vehicle or building not under control of the operator).</w:t>
+      </w:r>
+      <w:r>
+        <w:rPr>
+          <w:rStyle w:val="FootnoteReference"/>
+        </w:rPr>
+        <w:footnoteReference w:id="12"/>
+      </w:r>
+      <w:r>
+        <w:t xml:space="preserve"> In the more distant future, legal regulations for commercial fleets of CPT hardware concerning noise, aerial traffic, and accident responsibility will need to be developed by policy makers, </w:t>
+      </w:r>
+      <w:r>
+        <w:t>analogous to the UK Drone Code for individuals</w:t>
+      </w:r>
+      <w:r>
+        <w:t>.</w:t>
+      </w:r>
+    </w:p>
+    <w:p>
+      <w:pPr>
+        <w:spacing w:line="360" w:lineRule="auto"/>
+        <w:jc w:val="both"/>
         <w:rPr>
           <w:rFonts w:asciiTheme="majorHAnsi" w:eastAsiaTheme="majorEastAsia" w:hAnsiTheme="majorHAnsi" w:cstheme="majorBidi"/>
           <w:color w:val="2F5496" w:themeColor="accent1" w:themeShade="BF"/>
@@ -2780,6 +3286,32 @@
         </w:rPr>
       </w:pPr>
       <w:r>
+        <w:t xml:space="preserve">The development and application of CPT schemes raises several ethical issues. Strong interest from the military sector in this technology could lead to the incorporation of CPT into advanced </w:t>
+      </w:r>
+      <w:r>
+        <w:t>weaponry but</w:t>
+      </w:r>
+      <w:r>
+        <w:t xml:space="preserve"> </w:t>
+      </w:r>
+      <w:r>
+        <w:t xml:space="preserve">could </w:t>
+      </w:r>
+      <w:r>
+        <w:t xml:space="preserve">also </w:t>
+      </w:r>
+      <w:r>
+        <w:t>enable</w:t>
+      </w:r>
+      <w:r>
+        <w:t xml:space="preserve"> more rapid and effective search and rescue missions in the event of natural disasters. </w:t>
+      </w:r>
+      <w:r>
+        <w:t>Increasing prevalence of CPT schemes in commercial activities could also have implications for delivery and logistics companies, with potential unemployment for porters, couriers and delivery drivers. For the foreseeable future, it is likely that only small deliveries over short distances will be feasible due to the limitations of current battery technology.</w:t>
+      </w:r>
+      <w:bookmarkStart w:id="0" w:name="_GoBack"/>
+      <w:bookmarkEnd w:id="0"/>
+      <w:r>
         <w:br w:type="page"/>
       </w:r>
     </w:p>
@@ -2794,11 +3326,6 @@
       <w:r>
         <w:t>s</w:t>
       </w:r>
-    </w:p>
-    <w:p>
-      <w:pPr>
-        <w:pStyle w:val="Heading1"/>
-      </w:pPr>
     </w:p>
     <w:sectPr>
       <w:footerReference w:type="default" r:id="rId8"/>
@@ -3072,6 +3599,156 @@
       </w:r>
     </w:p>
   </w:footnote>
+  <w:footnote w:id="8">
+    <w:p>
+      <w:pPr>
+        <w:pStyle w:val="FootnoteText"/>
+      </w:pPr>
+      <w:r>
+        <w:rPr>
+          <w:rStyle w:val="FootnoteReference"/>
+        </w:rPr>
+        <w:footnoteRef/>
+      </w:r>
+      <w:r>
+        <w:t xml:space="preserve"> </w:t>
+      </w:r>
+      <w:r>
+        <w:t>https://dronesafe.uk/</w:t>
+      </w:r>
+      <w:r>
+        <w:t>.</w:t>
+      </w:r>
+    </w:p>
+  </w:footnote>
+  <w:footnote w:id="9">
+    <w:p>
+      <w:pPr>
+        <w:pStyle w:val="FootnoteText"/>
+        <w:rPr>
+          <w:lang w:val="fr-FR"/>
+        </w:rPr>
+      </w:pPr>
+      <w:r>
+        <w:rPr>
+          <w:rStyle w:val="FootnoteReference"/>
+        </w:rPr>
+        <w:footnoteRef/>
+      </w:r>
+      <w:r>
+        <w:rPr>
+          <w:lang w:val="fr-FR"/>
+        </w:rPr>
+        <w:t xml:space="preserve"> </w:t>
+      </w:r>
+      <w:r>
+        <w:rPr>
+          <w:lang w:val="fr-FR"/>
+        </w:rPr>
+        <w:t xml:space="preserve"> </w:t>
+      </w:r>
+      <w:proofErr w:type="spellStart"/>
+      <w:r>
+        <w:rPr>
+          <w:lang w:val="fr-FR"/>
+        </w:rPr>
+        <w:t>Mathworks</w:t>
+      </w:r>
+      <w:proofErr w:type="spellEnd"/>
+      <w:r>
+        <w:rPr>
+          <w:lang w:val="fr-FR"/>
+        </w:rPr>
+        <w:t xml:space="preserve"> citation</w:t>
+      </w:r>
+    </w:p>
+  </w:footnote>
+  <w:footnote w:id="10">
+    <w:p>
+      <w:pPr>
+        <w:pStyle w:val="FootnoteText"/>
+        <w:rPr>
+          <w:lang w:val="fr-FR"/>
+        </w:rPr>
+      </w:pPr>
+      <w:r>
+        <w:rPr>
+          <w:rStyle w:val="FootnoteReference"/>
+        </w:rPr>
+        <w:footnoteRef/>
+      </w:r>
+      <w:r>
+        <w:rPr>
+          <w:lang w:val="fr-FR"/>
+        </w:rPr>
+        <w:t xml:space="preserve"> </w:t>
+      </w:r>
+      <w:proofErr w:type="spellStart"/>
+      <w:r>
+        <w:rPr>
+          <w:lang w:val="fr-FR"/>
+        </w:rPr>
+        <w:t>Ipopt</w:t>
+      </w:r>
+      <w:proofErr w:type="spellEnd"/>
+      <w:r>
+        <w:rPr>
+          <w:lang w:val="fr-FR"/>
+        </w:rPr>
+        <w:t xml:space="preserve"> citation</w:t>
+      </w:r>
+    </w:p>
+  </w:footnote>
+  <w:footnote w:id="11">
+    <w:p>
+      <w:pPr>
+        <w:pStyle w:val="FootnoteText"/>
+        <w:rPr>
+          <w:lang w:val="fr-FR"/>
+        </w:rPr>
+      </w:pPr>
+      <w:r>
+        <w:rPr>
+          <w:rStyle w:val="FootnoteReference"/>
+        </w:rPr>
+        <w:footnoteRef/>
+      </w:r>
+      <w:r>
+        <w:rPr>
+          <w:lang w:val="fr-FR"/>
+        </w:rPr>
+        <w:t xml:space="preserve"> </w:t>
+      </w:r>
+      <w:r>
+        <w:rPr>
+          <w:lang w:val="fr-FR"/>
+        </w:rPr>
+        <w:t>http://www.linfo.org/bsdlicense.html</w:t>
+      </w:r>
+    </w:p>
+  </w:footnote>
+  <w:footnote w:id="12">
+    <w:p>
+      <w:pPr>
+        <w:pStyle w:val="FootnoteText"/>
+        <w:rPr>
+          <w:lang w:val="fr-FR"/>
+        </w:rPr>
+      </w:pPr>
+      <w:r>
+        <w:rPr>
+          <w:rStyle w:val="FootnoteReference"/>
+        </w:rPr>
+        <w:footnoteRef/>
+      </w:r>
+      <w:r>
+        <w:rPr>
+          <w:lang w:val="fr-FR"/>
+        </w:rPr>
+        <w:t xml:space="preserve"> https://www.gov.uk/government/news/drones-are-you-flying-yours-safely-and-legally</w:t>
+      </w:r>
+    </w:p>
+  </w:footnote>
 </w:footnotes>
 </file>
 
@@ -3643,7 +4320,7 @@
         <w:rFonts w:ascii="Courier New" w:hAnsi="Courier New" w:cs="Courier New" w:hint="default"/>
       </w:rPr>
     </w:lvl>
-    <w:lvl w:ilvl="2" w:tplc="04090005" w:tentative="1">
+    <w:lvl w:ilvl="2" w:tplc="04090005">
       <w:start w:val="1"/>
       <w:numFmt w:val="bullet"/>
       <w:lvlText w:val=""/>
@@ -3955,6 +4632,119 @@
     </w:lvl>
   </w:abstractNum>
   <w:abstractNum w:abstractNumId="8" w15:restartNumberingAfterBreak="0">
+    <w:nsid w:val="2CDF1F4A"/>
+    <w:multiLevelType w:val="hybridMultilevel"/>
+    <w:tmpl w:val="1BCE07CE"/>
+    <w:lvl w:ilvl="0" w:tplc="0409000F">
+      <w:start w:val="1"/>
+      <w:numFmt w:val="decimal"/>
+      <w:lvlText w:val="%1."/>
+      <w:lvlJc w:val="left"/>
+      <w:pPr>
+        <w:ind w:left="720" w:hanging="360"/>
+      </w:pPr>
+      <w:rPr>
+        <w:rFonts w:hint="default"/>
+      </w:rPr>
+    </w:lvl>
+    <w:lvl w:ilvl="1" w:tplc="04090003">
+      <w:start w:val="1"/>
+      <w:numFmt w:val="bullet"/>
+      <w:lvlText w:val="o"/>
+      <w:lvlJc w:val="left"/>
+      <w:pPr>
+        <w:ind w:left="1440" w:hanging="360"/>
+      </w:pPr>
+      <w:rPr>
+        <w:rFonts w:ascii="Courier New" w:hAnsi="Courier New" w:cs="Courier New" w:hint="default"/>
+      </w:rPr>
+    </w:lvl>
+    <w:lvl w:ilvl="2" w:tplc="04090005">
+      <w:start w:val="1"/>
+      <w:numFmt w:val="bullet"/>
+      <w:lvlText w:val=""/>
+      <w:lvlJc w:val="left"/>
+      <w:pPr>
+        <w:ind w:left="2160" w:hanging="360"/>
+      </w:pPr>
+      <w:rPr>
+        <w:rFonts w:ascii="Wingdings" w:hAnsi="Wingdings" w:hint="default"/>
+      </w:rPr>
+    </w:lvl>
+    <w:lvl w:ilvl="3" w:tplc="04090001" w:tentative="1">
+      <w:start w:val="1"/>
+      <w:numFmt w:val="bullet"/>
+      <w:lvlText w:val=""/>
+      <w:lvlJc w:val="left"/>
+      <w:pPr>
+        <w:ind w:left="2880" w:hanging="360"/>
+      </w:pPr>
+      <w:rPr>
+        <w:rFonts w:ascii="Symbol" w:hAnsi="Symbol" w:hint="default"/>
+      </w:rPr>
+    </w:lvl>
+    <w:lvl w:ilvl="4" w:tplc="04090003" w:tentative="1">
+      <w:start w:val="1"/>
+      <w:numFmt w:val="bullet"/>
+      <w:lvlText w:val="o"/>
+      <w:lvlJc w:val="left"/>
+      <w:pPr>
+        <w:ind w:left="3600" w:hanging="360"/>
+      </w:pPr>
+      <w:rPr>
+        <w:rFonts w:ascii="Courier New" w:hAnsi="Courier New" w:cs="Courier New" w:hint="default"/>
+      </w:rPr>
+    </w:lvl>
+    <w:lvl w:ilvl="5" w:tplc="04090005" w:tentative="1">
+      <w:start w:val="1"/>
+      <w:numFmt w:val="bullet"/>
+      <w:lvlText w:val=""/>
+      <w:lvlJc w:val="left"/>
+      <w:pPr>
+        <w:ind w:left="4320" w:hanging="360"/>
+      </w:pPr>
+      <w:rPr>
+        <w:rFonts w:ascii="Wingdings" w:hAnsi="Wingdings" w:hint="default"/>
+      </w:rPr>
+    </w:lvl>
+    <w:lvl w:ilvl="6" w:tplc="04090001" w:tentative="1">
+      <w:start w:val="1"/>
+      <w:numFmt w:val="bullet"/>
+      <w:lvlText w:val=""/>
+      <w:lvlJc w:val="left"/>
+      <w:pPr>
+        <w:ind w:left="5040" w:hanging="360"/>
+      </w:pPr>
+      <w:rPr>
+        <w:rFonts w:ascii="Symbol" w:hAnsi="Symbol" w:hint="default"/>
+      </w:rPr>
+    </w:lvl>
+    <w:lvl w:ilvl="7" w:tplc="04090003" w:tentative="1">
+      <w:start w:val="1"/>
+      <w:numFmt w:val="bullet"/>
+      <w:lvlText w:val="o"/>
+      <w:lvlJc w:val="left"/>
+      <w:pPr>
+        <w:ind w:left="5760" w:hanging="360"/>
+      </w:pPr>
+      <w:rPr>
+        <w:rFonts w:ascii="Courier New" w:hAnsi="Courier New" w:cs="Courier New" w:hint="default"/>
+      </w:rPr>
+    </w:lvl>
+    <w:lvl w:ilvl="8" w:tplc="04090005" w:tentative="1">
+      <w:start w:val="1"/>
+      <w:numFmt w:val="bullet"/>
+      <w:lvlText w:val=""/>
+      <w:lvlJc w:val="left"/>
+      <w:pPr>
+        <w:ind w:left="6480" w:hanging="360"/>
+      </w:pPr>
+      <w:rPr>
+        <w:rFonts w:ascii="Wingdings" w:hAnsi="Wingdings" w:hint="default"/>
+      </w:rPr>
+    </w:lvl>
+  </w:abstractNum>
+  <w:abstractNum w:abstractNumId="9" w15:restartNumberingAfterBreak="0">
     <w:nsid w:val="369E1CA1"/>
     <w:multiLevelType w:val="hybridMultilevel"/>
     <w:tmpl w:val="E9FE3E06"/>
@@ -4067,7 +4857,7 @@
       </w:rPr>
     </w:lvl>
   </w:abstractNum>
-  <w:abstractNum w:abstractNumId="9" w15:restartNumberingAfterBreak="0">
+  <w:abstractNum w:abstractNumId="10" w15:restartNumberingAfterBreak="0">
     <w:nsid w:val="41021DB6"/>
     <w:multiLevelType w:val="hybridMultilevel"/>
     <w:tmpl w:val="EADEC5D8"/>
@@ -4180,7 +4970,7 @@
       </w:rPr>
     </w:lvl>
   </w:abstractNum>
-  <w:abstractNum w:abstractNumId="10" w15:restartNumberingAfterBreak="0">
+  <w:abstractNum w:abstractNumId="11" w15:restartNumberingAfterBreak="0">
     <w:nsid w:val="4D2F506F"/>
     <w:multiLevelType w:val="hybridMultilevel"/>
     <w:tmpl w:val="EC62FAE2"/>
@@ -4293,7 +5083,7 @@
       </w:rPr>
     </w:lvl>
   </w:abstractNum>
-  <w:abstractNum w:abstractNumId="11" w15:restartNumberingAfterBreak="0">
+  <w:abstractNum w:abstractNumId="12" w15:restartNumberingAfterBreak="0">
     <w:nsid w:val="74617D2A"/>
     <w:multiLevelType w:val="hybridMultilevel"/>
     <w:tmpl w:val="F7E22804"/>
@@ -4379,7 +5169,7 @@
       </w:pPr>
     </w:lvl>
   </w:abstractNum>
-  <w:abstractNum w:abstractNumId="12" w15:restartNumberingAfterBreak="0">
+  <w:abstractNum w:abstractNumId="13" w15:restartNumberingAfterBreak="0">
     <w:nsid w:val="76EA2FB8"/>
     <w:multiLevelType w:val="hybridMultilevel"/>
     <w:tmpl w:val="B6EE52B4"/>
@@ -4499,19 +5289,19 @@
     <w:abstractNumId w:val="1"/>
   </w:num>
   <w:num w:numId="3">
-    <w:abstractNumId w:val="11"/>
+    <w:abstractNumId w:val="12"/>
   </w:num>
   <w:num w:numId="4">
     <w:abstractNumId w:val="0"/>
   </w:num>
   <w:num w:numId="5">
-    <w:abstractNumId w:val="8"/>
+    <w:abstractNumId w:val="9"/>
   </w:num>
   <w:num w:numId="6">
-    <w:abstractNumId w:val="9"/>
+    <w:abstractNumId w:val="10"/>
   </w:num>
   <w:num w:numId="7">
-    <w:abstractNumId w:val="10"/>
+    <w:abstractNumId w:val="11"/>
   </w:num>
   <w:num w:numId="8">
     <w:abstractNumId w:val="2"/>
@@ -4520,7 +5310,7 @@
     <w:abstractNumId w:val="7"/>
   </w:num>
   <w:num w:numId="10">
-    <w:abstractNumId w:val="12"/>
+    <w:abstractNumId w:val="13"/>
   </w:num>
   <w:num w:numId="11">
     <w:abstractNumId w:val="6"/>
@@ -4530,6 +5320,9 @@
   </w:num>
   <w:num w:numId="13">
     <w:abstractNumId w:val="5"/>
+  </w:num>
+  <w:num w:numId="14">
+    <w:abstractNumId w:val="8"/>
   </w:num>
 </w:numbering>
 </file>
@@ -5590,7 +6383,7 @@
 </file>
 
 <file path=customXml/itemProps1.xml><?xml version="1.0" encoding="utf-8"?>
-<ds:datastoreItem xmlns:ds="http://schemas.openxmlformats.org/officeDocument/2006/customXml" ds:itemID="{CC0E972C-4F6F-40C9-B048-4EDB9E8E795B}">
+<ds:datastoreItem xmlns:ds="http://schemas.openxmlformats.org/officeDocument/2006/customXml" ds:itemID="{E5DB66A4-3D89-4AC2-AD24-5A4FE09E0710}">
   <ds:schemaRefs>
     <ds:schemaRef ds:uri="http://schemas.openxmlformats.org/officeDocument/2006/bibliography"/>
   </ds:schemaRefs>

</xml_diff>